<commit_message>
Added more info and source files to reference
</commit_message>
<xml_diff>
--- a/Interesting Notes on React.docx
+++ b/Interesting Notes on React.docx
@@ -15,23 +15,13 @@
       </w:r>
       <w:r>
         <w:br/>
-      </w:r>
-      <w:r>
-        <w:t xml:space="preserve">React components are JavaScript functions that return </w:t>
-      </w:r>
-      <w:r>
-        <w:t xml:space="preserve">html </w:t>
-      </w:r>
-      <w:r>
-        <w:t>markup</w:t>
-      </w:r>
-      <w:r>
-        <w:br/>
-      </w:r>
-      <w:r>
-        <w:br/>
-      </w:r>
-      <w:r>
+        <w:t>React components are JavaScript functions that return html markup</w:t>
+      </w:r>
+      <w:r>
+        <w:br/>
+      </w:r>
+      <w:r>
+        <w:br/>
         <w:t xml:space="preserve">Notice that </w:t>
       </w:r>
       <w:r>
@@ -125,8 +115,6 @@
                             </w:r>
                             <w:r>
                               <w:br/>
-                            </w:r>
-                            <w:r>
                               <w:t xml:space="preserve">function </w:t>
                             </w:r>
                             <w:proofErr w:type="spellStart"/>
@@ -279,8 +267,6 @@
                       </w:r>
                       <w:r>
                         <w:br/>
-                      </w:r>
-                      <w:r>
                         <w:t xml:space="preserve">function </w:t>
                       </w:r>
                       <w:proofErr w:type="spellStart"/>
@@ -409,6 +395,9 @@
     <w:p/>
     <w:p>
       <w:r>
+        <w:rPr>
+          <w:noProof/>
+        </w:rPr>
         <w:drawing>
           <wp:anchor distT="0" distB="0" distL="114300" distR="114300" simplePos="0" relativeHeight="251660288" behindDoc="0" locked="0" layoutInCell="1" allowOverlap="1" wp14:anchorId="741F96A9" wp14:editId="46741222">
             <wp:simplePos x="0" y="0"/>
@@ -504,8 +493,341 @@
       <w:r>
         <w:br/>
       </w:r>
-      <w:r>
-        <w:t>https://transform.tools/html-to-jsx</w:t>
+      <w:hyperlink r:id="rId5" w:history="1">
+        <w:r>
+          <w:rPr>
+            <w:rStyle w:val="Hyperlink"/>
+          </w:rPr>
+          <w:t>https://transform.tools/html-to-jsx</w:t>
+        </w:r>
+      </w:hyperlink>
+      <w:r>
+        <w:br/>
+      </w:r>
+      <w:r>
+        <w:lastRenderedPageBreak/>
+        <w:t>React created At Facebook</w:t>
+      </w:r>
+      <w:r>
+        <w:br/>
+      </w:r>
+      <w:r>
+        <w:br/>
+      </w:r>
+      <w:r>
+        <w:rPr>
+          <w:b/>
+          <w:bCs/>
+        </w:rPr>
+        <w:t>Google Chrome Extension- Search “React Developer Tools”</w:t>
+      </w:r>
+      <w:r>
+        <w:rPr>
+          <w:b/>
+          <w:bCs/>
+        </w:rPr>
+        <w:br/>
+        <w:t xml:space="preserve">-Make sure to turn on allow access to file URLS for local files-Chrome, not sure on </w:t>
+      </w:r>
+      <w:proofErr w:type="spellStart"/>
+      <w:r>
+        <w:rPr>
+          <w:b/>
+          <w:bCs/>
+        </w:rPr>
+        <w:t>firefox</w:t>
+      </w:r>
+      <w:proofErr w:type="spellEnd"/>
+      <w:r>
+        <w:rPr>
+          <w:b/>
+          <w:bCs/>
+        </w:rPr>
+        <w:br/>
+      </w:r>
+      <w:r>
+        <w:rPr>
+          <w:noProof/>
+        </w:rPr>
+        <w:drawing>
+          <wp:inline distT="0" distB="0" distL="0" distR="0" wp14:anchorId="52BE68DC" wp14:editId="600A746C">
+            <wp:extent cx="5943600" cy="3795395"/>
+            <wp:effectExtent l="0" t="0" r="0" b="0"/>
+            <wp:docPr id="829978826" name="Picture 1" descr="A screenshot of a web page&#10;&#10;Description automatically generated"/>
+            <wp:cNvGraphicFramePr>
+              <a:graphicFrameLocks xmlns:a="http://schemas.openxmlformats.org/drawingml/2006/main" noChangeAspect="1"/>
+            </wp:cNvGraphicFramePr>
+            <a:graphic xmlns:a="http://schemas.openxmlformats.org/drawingml/2006/main">
+              <a:graphicData uri="http://schemas.openxmlformats.org/drawingml/2006/picture">
+                <pic:pic xmlns:pic="http://schemas.openxmlformats.org/drawingml/2006/picture">
+                  <pic:nvPicPr>
+                    <pic:cNvPr id="829978826" name="Picture 1" descr="A screenshot of a web page&#10;&#10;Description automatically generated"/>
+                    <pic:cNvPicPr>
+                      <a:picLocks noChangeAspect="1" noChangeArrowheads="1"/>
+                    </pic:cNvPicPr>
+                  </pic:nvPicPr>
+                  <pic:blipFill>
+                    <a:blip r:embed="rId6">
+                      <a:extLst>
+                        <a:ext uri="{28A0092B-C50C-407E-A947-70E740481C1C}">
+                          <a14:useLocalDpi xmlns:a14="http://schemas.microsoft.com/office/drawing/2010/main" val="0"/>
+                        </a:ext>
+                      </a:extLst>
+                    </a:blip>
+                    <a:srcRect/>
+                    <a:stretch>
+                      <a:fillRect/>
+                    </a:stretch>
+                  </pic:blipFill>
+                  <pic:spPr bwMode="auto">
+                    <a:xfrm>
+                      <a:off x="0" y="0"/>
+                      <a:ext cx="5943600" cy="3795395"/>
+                    </a:xfrm>
+                    <a:prstGeom prst="rect">
+                      <a:avLst/>
+                    </a:prstGeom>
+                    <a:noFill/>
+                    <a:ln>
+                      <a:noFill/>
+                    </a:ln>
+                  </pic:spPr>
+                </pic:pic>
+              </a:graphicData>
+            </a:graphic>
+          </wp:inline>
+        </w:drawing>
+      </w:r>
+    </w:p>
+    <w:p>
+      <w:r>
+        <w:br/>
+      </w:r>
+      <w:r>
+        <w:br/>
+      </w:r>
+      <w:r>
+        <w:br/>
+      </w:r>
+      <w:r>
+        <w:rPr>
+          <w:b/>
+          <w:bCs/>
+        </w:rPr>
+        <w:t>It is common to use Visual Studio Code to program React.js.</w:t>
+      </w:r>
+      <w:r>
+        <w:rPr>
+          <w:b/>
+          <w:bCs/>
+        </w:rPr>
+        <w:br/>
+      </w:r>
+      <w:hyperlink r:id="rId7" w:history="1">
+        <w:r>
+          <w:rPr>
+            <w:rStyle w:val="Hyperlink"/>
+          </w:rPr>
+          <w:t>https://code.visualstudio.com/</w:t>
+        </w:r>
+      </w:hyperlink>
+    </w:p>
+    <w:p>
+      <w:r>
+        <w:t xml:space="preserve">-Change Color Theme by going to Preferences/Color Theme/ “suggested to choose night </w:t>
+      </w:r>
+      <w:proofErr w:type="gramStart"/>
+      <w:r>
+        <w:t>owl</w:t>
+      </w:r>
+      <w:proofErr w:type="gramEnd"/>
+      <w:r>
+        <w:t>”</w:t>
+      </w:r>
+    </w:p>
+    <w:p>
+      <w:pPr>
+        <w:rPr>
+          <w:b/>
+          <w:bCs/>
+        </w:rPr>
+      </w:pPr>
+      <w:r>
+        <w:br/>
+      </w:r>
+      <w:r>
+        <w:rPr>
+          <w:b/>
+          <w:bCs/>
+        </w:rPr>
+        <w:t xml:space="preserve">Code Sandbox- Free Editor </w:t>
+      </w:r>
+      <w:proofErr w:type="gramStart"/>
+      <w:r>
+        <w:rPr>
+          <w:b/>
+          <w:bCs/>
+        </w:rPr>
+        <w:t>In</w:t>
+      </w:r>
+      <w:proofErr w:type="gramEnd"/>
+      <w:r>
+        <w:rPr>
+          <w:b/>
+          <w:bCs/>
+        </w:rPr>
+        <w:t xml:space="preserve"> the Browser</w:t>
+      </w:r>
+      <w:r>
+        <w:rPr>
+          <w:b/>
+          <w:bCs/>
+        </w:rPr>
+        <w:br/>
+      </w:r>
+      <w:r>
+        <w:t xml:space="preserve">Type </w:t>
+      </w:r>
+      <w:r>
+        <w:t>“</w:t>
+      </w:r>
+      <w:proofErr w:type="spellStart"/>
+      <w:r>
+        <w:t>react.new</w:t>
+      </w:r>
+      <w:proofErr w:type="spellEnd"/>
+      <w:r>
+        <w:t>”</w:t>
+      </w:r>
+      <w:r>
+        <w:t xml:space="preserve"> in browser</w:t>
+      </w:r>
+      <w:r>
+        <w:br/>
+      </w:r>
+      <w:r>
+        <w:br/>
+      </w:r>
+      <w:r>
+        <w:rPr>
+          <w:b/>
+          <w:bCs/>
+        </w:rPr>
+        <w:t xml:space="preserve">Also check out </w:t>
+      </w:r>
+      <w:proofErr w:type="spellStart"/>
+      <w:r>
+        <w:rPr>
+          <w:b/>
+          <w:bCs/>
+        </w:rPr>
+        <w:t>CodePen</w:t>
+      </w:r>
+      <w:proofErr w:type="spellEnd"/>
+      <w:r>
+        <w:rPr>
+          <w:b/>
+          <w:bCs/>
+        </w:rPr>
+        <w:t>- to build and test out front end code.</w:t>
+      </w:r>
+      <w:r>
+        <w:rPr>
+          <w:b/>
+          <w:bCs/>
+        </w:rPr>
+        <w:br/>
+      </w:r>
+      <w:hyperlink r:id="rId8" w:history="1">
+        <w:r>
+          <w:rPr>
+            <w:rStyle w:val="Hyperlink"/>
+            <w:b/>
+            <w:bCs/>
+          </w:rPr>
+          <w:t>https://codepen.io/</w:t>
+        </w:r>
+      </w:hyperlink>
+    </w:p>
+    <w:p>
+      <w:pPr>
+        <w:rPr>
+          <w:b/>
+          <w:bCs/>
+        </w:rPr>
+      </w:pPr>
+      <w:r>
+        <w:rPr>
+          <w:b/>
+          <w:bCs/>
+        </w:rPr>
+        <w:br/>
+        <w:t>Also check out Glitch.com -Create next web project in browser with no setup.</w:t>
+      </w:r>
+      <w:r>
+        <w:rPr>
+          <w:b/>
+          <w:bCs/>
+        </w:rPr>
+        <w:br/>
+      </w:r>
+      <w:hyperlink r:id="rId9" w:history="1">
+        <w:r>
+          <w:rPr>
+            <w:rStyle w:val="Hyperlink"/>
+            <w:b/>
+            <w:bCs/>
+          </w:rPr>
+          <w:t>https://glitch.com/</w:t>
+        </w:r>
+      </w:hyperlink>
+    </w:p>
+    <w:p>
+      <w:pPr>
+        <w:rPr>
+          <w:b/>
+          <w:bCs/>
+        </w:rPr>
+      </w:pPr>
+    </w:p>
+    <w:p>
+      <w:pPr>
+        <w:rPr>
+          <w:b/>
+          <w:bCs/>
+        </w:rPr>
+      </w:pPr>
+      <w:r>
+        <w:rPr>
+          <w:b/>
+          <w:bCs/>
+        </w:rPr>
+        <w:lastRenderedPageBreak/>
+        <w:br/>
+        <w:t>“CDN”- Stands for Content Delivery Network</w:t>
+      </w:r>
+    </w:p>
+    <w:p>
+      <w:pPr>
+        <w:rPr>
+          <w:b/>
+          <w:bCs/>
+        </w:rPr>
+      </w:pPr>
+    </w:p>
+    <w:p>
+      <w:pPr>
+        <w:rPr>
+          <w:b/>
+          <w:bCs/>
+        </w:rPr>
+      </w:pPr>
+      <w:r>
+        <w:rPr>
+          <w:b/>
+          <w:bCs/>
+        </w:rPr>
+        <w:br/>
       </w:r>
     </w:p>
     <w:sectPr>
@@ -959,6 +1281,29 @@
       <w:szCs w:val="20"/>
     </w:rPr>
   </w:style>
+  <w:style w:type="character" w:styleId="Hyperlink">
+    <w:name w:val="Hyperlink"/>
+    <w:basedOn w:val="DefaultParagraphFont"/>
+    <w:uiPriority w:val="99"/>
+    <w:unhideWhenUsed/>
+    <w:rsid w:val="005A0244"/>
+    <w:rPr>
+      <w:color w:val="0563C1" w:themeColor="hyperlink"/>
+      <w:u w:val="single"/>
+    </w:rPr>
+  </w:style>
+  <w:style w:type="character" w:styleId="UnresolvedMention">
+    <w:name w:val="Unresolved Mention"/>
+    <w:basedOn w:val="DefaultParagraphFont"/>
+    <w:uiPriority w:val="99"/>
+    <w:semiHidden/>
+    <w:unhideWhenUsed/>
+    <w:rsid w:val="005A0244"/>
+    <w:rPr>
+      <w:color w:val="605E5C"/>
+      <w:shd w:val="clear" w:color="auto" w:fill="E1DFDD"/>
+    </w:rPr>
+  </w:style>
 </w:styles>
 </file>
 

</xml_diff>

<commit_message>
Added some useful code bits
</commit_message>
<xml_diff>
--- a/Interesting Notes on React.docx
+++ b/Interesting Notes on React.docx
@@ -118,17 +118,12 @@
                               <w:t xml:space="preserve">function </w:t>
                             </w:r>
                             <w:proofErr w:type="spellStart"/>
-                            <w:proofErr w:type="gramStart"/>
                             <w:r>
                               <w:t>MyButton</w:t>
                             </w:r>
                             <w:proofErr w:type="spellEnd"/>
                             <w:r>
-                              <w:t>(</w:t>
-                            </w:r>
-                            <w:proofErr w:type="gramEnd"/>
-                            <w:r>
-                              <w:t>) {</w:t>
+                              <w:t>() {</w:t>
                             </w:r>
                           </w:p>
                           <w:p>
@@ -143,13 +138,8 @@
                           </w:p>
                           <w:p>
                             <w:r>
-                              <w:t xml:space="preserve">      I'm a </w:t>
+                              <w:t xml:space="preserve">      I'm a button</w:t>
                             </w:r>
-                            <w:proofErr w:type="gramStart"/>
-                            <w:r>
-                              <w:t>button</w:t>
-                            </w:r>
-                            <w:proofErr w:type="gramEnd"/>
                           </w:p>
                           <w:p>
                             <w:r>
@@ -172,17 +162,12 @@
                               <w:t xml:space="preserve">export default function </w:t>
                             </w:r>
                             <w:proofErr w:type="spellStart"/>
-                            <w:proofErr w:type="gramStart"/>
                             <w:r>
                               <w:t>MyApp</w:t>
                             </w:r>
                             <w:proofErr w:type="spellEnd"/>
                             <w:r>
-                              <w:t>(</w:t>
-                            </w:r>
-                            <w:proofErr w:type="gramEnd"/>
-                            <w:r>
-                              <w:t>) {</w:t>
+                              <w:t>() {</w:t>
                             </w:r>
                           </w:p>
                           <w:p>
@@ -634,15 +619,7 @@
     </w:p>
     <w:p>
       <w:r>
-        <w:t xml:space="preserve">-Change Color Theme by going to Preferences/Color Theme/ “suggested to choose night </w:t>
-      </w:r>
-      <w:proofErr w:type="gramStart"/>
-      <w:r>
-        <w:t>owl</w:t>
-      </w:r>
-      <w:proofErr w:type="gramEnd"/>
-      <w:r>
-        <w:t>”</w:t>
+        <w:t>-Change Color Theme by going to Preferences/Color Theme/ “suggested to choose night owl”</w:t>
       </w:r>
     </w:p>
     <w:p>
@@ -660,23 +637,7 @@
           <w:b/>
           <w:bCs/>
         </w:rPr>
-        <w:t xml:space="preserve">Code Sandbox- Free Editor </w:t>
-      </w:r>
-      <w:proofErr w:type="gramStart"/>
-      <w:r>
-        <w:rPr>
-          <w:b/>
-          <w:bCs/>
-        </w:rPr>
-        <w:t>In</w:t>
-      </w:r>
-      <w:proofErr w:type="gramEnd"/>
-      <w:r>
-        <w:rPr>
-          <w:b/>
-          <w:bCs/>
-        </w:rPr>
-        <w:t xml:space="preserve"> the Browser</w:t>
+        <w:t>Code Sandbox- Free Editor In the Browser</w:t>
       </w:r>
       <w:r>
         <w:rPr>
@@ -828,6 +789,1010 @@
           <w:bCs/>
         </w:rPr>
         <w:br/>
+      </w:r>
+      <w:r>
+        <w:rPr>
+          <w:b/>
+          <w:bCs/>
+        </w:rPr>
+        <w:t>import React, { Component } from 'react';</w:t>
+      </w:r>
+    </w:p>
+    <w:p>
+      <w:pPr>
+        <w:rPr>
+          <w:b/>
+          <w:bCs/>
+        </w:rPr>
+      </w:pPr>
+    </w:p>
+    <w:p>
+      <w:pPr>
+        <w:rPr>
+          <w:b/>
+          <w:bCs/>
+        </w:rPr>
+      </w:pPr>
+      <w:r>
+        <w:rPr>
+          <w:b/>
+          <w:bCs/>
+        </w:rPr>
+        <w:t>// Functional Component</w:t>
+      </w:r>
+    </w:p>
+    <w:p>
+      <w:pPr>
+        <w:rPr>
+          <w:b/>
+          <w:bCs/>
+        </w:rPr>
+      </w:pPr>
+      <w:r>
+        <w:rPr>
+          <w:b/>
+          <w:bCs/>
+        </w:rPr>
+        <w:t xml:space="preserve">function </w:t>
+      </w:r>
+      <w:proofErr w:type="spellStart"/>
+      <w:r>
+        <w:rPr>
+          <w:b/>
+          <w:bCs/>
+        </w:rPr>
+        <w:t>MyComponent</w:t>
+      </w:r>
+      <w:proofErr w:type="spellEnd"/>
+      <w:r>
+        <w:rPr>
+          <w:b/>
+          <w:bCs/>
+        </w:rPr>
+        <w:t>() {</w:t>
+      </w:r>
+    </w:p>
+    <w:p>
+      <w:pPr>
+        <w:rPr>
+          <w:b/>
+          <w:bCs/>
+        </w:rPr>
+      </w:pPr>
+      <w:r>
+        <w:rPr>
+          <w:b/>
+          <w:bCs/>
+        </w:rPr>
+        <w:t xml:space="preserve">  return &lt;div&gt;Hello, React!&lt;/div&gt;;</w:t>
+      </w:r>
+    </w:p>
+    <w:p>
+      <w:pPr>
+        <w:rPr>
+          <w:b/>
+          <w:bCs/>
+        </w:rPr>
+      </w:pPr>
+      <w:r>
+        <w:rPr>
+          <w:b/>
+          <w:bCs/>
+        </w:rPr>
+        <w:t>}</w:t>
+      </w:r>
+    </w:p>
+    <w:p>
+      <w:pPr>
+        <w:rPr>
+          <w:b/>
+          <w:bCs/>
+        </w:rPr>
+      </w:pPr>
+    </w:p>
+    <w:p>
+      <w:pPr>
+        <w:rPr>
+          <w:b/>
+          <w:bCs/>
+        </w:rPr>
+      </w:pPr>
+      <w:r>
+        <w:rPr>
+          <w:b/>
+          <w:bCs/>
+        </w:rPr>
+        <w:t>// Class Component</w:t>
+      </w:r>
+    </w:p>
+    <w:p>
+      <w:pPr>
+        <w:rPr>
+          <w:b/>
+          <w:bCs/>
+        </w:rPr>
+      </w:pPr>
+      <w:r>
+        <w:rPr>
+          <w:b/>
+          <w:bCs/>
+        </w:rPr>
+        <w:t>class Counter extends Component {</w:t>
+      </w:r>
+    </w:p>
+    <w:p>
+      <w:pPr>
+        <w:rPr>
+          <w:b/>
+          <w:bCs/>
+        </w:rPr>
+      </w:pPr>
+      <w:r>
+        <w:rPr>
+          <w:b/>
+          <w:bCs/>
+        </w:rPr>
+        <w:t xml:space="preserve">  constructor(props) {</w:t>
+      </w:r>
+    </w:p>
+    <w:p>
+      <w:pPr>
+        <w:rPr>
+          <w:b/>
+          <w:bCs/>
+        </w:rPr>
+      </w:pPr>
+      <w:r>
+        <w:rPr>
+          <w:b/>
+          <w:bCs/>
+        </w:rPr>
+        <w:t xml:space="preserve">    super(props);</w:t>
+      </w:r>
+    </w:p>
+    <w:p>
+      <w:pPr>
+        <w:rPr>
+          <w:b/>
+          <w:bCs/>
+        </w:rPr>
+      </w:pPr>
+      <w:r>
+        <w:rPr>
+          <w:b/>
+          <w:bCs/>
+        </w:rPr>
+        <w:t xml:space="preserve">    </w:t>
+      </w:r>
+      <w:proofErr w:type="spellStart"/>
+      <w:r>
+        <w:rPr>
+          <w:b/>
+          <w:bCs/>
+        </w:rPr>
+        <w:t>this.state</w:t>
+      </w:r>
+      <w:proofErr w:type="spellEnd"/>
+      <w:r>
+        <w:rPr>
+          <w:b/>
+          <w:bCs/>
+        </w:rPr>
+        <w:t xml:space="preserve"> = { count: 0 };</w:t>
+      </w:r>
+    </w:p>
+    <w:p>
+      <w:pPr>
+        <w:rPr>
+          <w:b/>
+          <w:bCs/>
+        </w:rPr>
+      </w:pPr>
+      <w:r>
+        <w:rPr>
+          <w:b/>
+          <w:bCs/>
+        </w:rPr>
+        <w:t xml:space="preserve">  }</w:t>
+      </w:r>
+    </w:p>
+    <w:p>
+      <w:pPr>
+        <w:rPr>
+          <w:b/>
+          <w:bCs/>
+        </w:rPr>
+      </w:pPr>
+    </w:p>
+    <w:p>
+      <w:pPr>
+        <w:rPr>
+          <w:b/>
+          <w:bCs/>
+        </w:rPr>
+      </w:pPr>
+      <w:r>
+        <w:rPr>
+          <w:b/>
+          <w:bCs/>
+        </w:rPr>
+        <w:t xml:space="preserve">  render() {</w:t>
+      </w:r>
+    </w:p>
+    <w:p>
+      <w:pPr>
+        <w:rPr>
+          <w:b/>
+          <w:bCs/>
+        </w:rPr>
+      </w:pPr>
+      <w:r>
+        <w:rPr>
+          <w:b/>
+          <w:bCs/>
+        </w:rPr>
+        <w:t xml:space="preserve">    return &lt;p&gt;Count: {</w:t>
+      </w:r>
+      <w:proofErr w:type="spellStart"/>
+      <w:r>
+        <w:rPr>
+          <w:b/>
+          <w:bCs/>
+        </w:rPr>
+        <w:t>this.state.count</w:t>
+      </w:r>
+      <w:proofErr w:type="spellEnd"/>
+      <w:r>
+        <w:rPr>
+          <w:b/>
+          <w:bCs/>
+        </w:rPr>
+        <w:t>}&lt;/p&gt;;</w:t>
+      </w:r>
+    </w:p>
+    <w:p>
+      <w:pPr>
+        <w:rPr>
+          <w:b/>
+          <w:bCs/>
+        </w:rPr>
+      </w:pPr>
+      <w:r>
+        <w:rPr>
+          <w:b/>
+          <w:bCs/>
+        </w:rPr>
+        <w:t xml:space="preserve">  }</w:t>
+      </w:r>
+    </w:p>
+    <w:p>
+      <w:pPr>
+        <w:rPr>
+          <w:b/>
+          <w:bCs/>
+        </w:rPr>
+      </w:pPr>
+      <w:r>
+        <w:rPr>
+          <w:b/>
+          <w:bCs/>
+        </w:rPr>
+        <w:t>}</w:t>
+      </w:r>
+    </w:p>
+    <w:p>
+      <w:pPr>
+        <w:rPr>
+          <w:b/>
+          <w:bCs/>
+        </w:rPr>
+      </w:pPr>
+    </w:p>
+    <w:p>
+      <w:pPr>
+        <w:rPr>
+          <w:b/>
+          <w:bCs/>
+        </w:rPr>
+      </w:pPr>
+      <w:r>
+        <w:rPr>
+          <w:b/>
+          <w:bCs/>
+        </w:rPr>
+        <w:t>// Props</w:t>
+      </w:r>
+    </w:p>
+    <w:p>
+      <w:pPr>
+        <w:rPr>
+          <w:b/>
+          <w:bCs/>
+        </w:rPr>
+      </w:pPr>
+      <w:r>
+        <w:rPr>
+          <w:b/>
+          <w:bCs/>
+        </w:rPr>
+        <w:t>function Welcome(props) {</w:t>
+      </w:r>
+    </w:p>
+    <w:p>
+      <w:pPr>
+        <w:rPr>
+          <w:b/>
+          <w:bCs/>
+        </w:rPr>
+      </w:pPr>
+      <w:r>
+        <w:rPr>
+          <w:b/>
+          <w:bCs/>
+        </w:rPr>
+        <w:t xml:space="preserve">  return &lt;h1&gt;Hello, {props.name}&lt;/h1&gt;;</w:t>
+      </w:r>
+    </w:p>
+    <w:p>
+      <w:pPr>
+        <w:rPr>
+          <w:b/>
+          <w:bCs/>
+        </w:rPr>
+      </w:pPr>
+      <w:r>
+        <w:rPr>
+          <w:b/>
+          <w:bCs/>
+        </w:rPr>
+        <w:t>}</w:t>
+      </w:r>
+    </w:p>
+    <w:p>
+      <w:pPr>
+        <w:rPr>
+          <w:b/>
+          <w:bCs/>
+        </w:rPr>
+      </w:pPr>
+    </w:p>
+    <w:p>
+      <w:pPr>
+        <w:rPr>
+          <w:b/>
+          <w:bCs/>
+        </w:rPr>
+      </w:pPr>
+      <w:r>
+        <w:rPr>
+          <w:b/>
+          <w:bCs/>
+        </w:rPr>
+        <w:t>// Event Handling</w:t>
+      </w:r>
+    </w:p>
+    <w:p>
+      <w:pPr>
+        <w:rPr>
+          <w:b/>
+          <w:bCs/>
+        </w:rPr>
+      </w:pPr>
+      <w:r>
+        <w:rPr>
+          <w:b/>
+          <w:bCs/>
+        </w:rPr>
+        <w:lastRenderedPageBreak/>
+        <w:t>class Button extends Component {</w:t>
+      </w:r>
+    </w:p>
+    <w:p>
+      <w:pPr>
+        <w:rPr>
+          <w:b/>
+          <w:bCs/>
+        </w:rPr>
+      </w:pPr>
+      <w:r>
+        <w:rPr>
+          <w:b/>
+          <w:bCs/>
+        </w:rPr>
+        <w:t xml:space="preserve">  </w:t>
+      </w:r>
+      <w:proofErr w:type="spellStart"/>
+      <w:r>
+        <w:rPr>
+          <w:b/>
+          <w:bCs/>
+        </w:rPr>
+        <w:t>handleClick</w:t>
+      </w:r>
+      <w:proofErr w:type="spellEnd"/>
+      <w:r>
+        <w:rPr>
+          <w:b/>
+          <w:bCs/>
+        </w:rPr>
+        <w:t>() {</w:t>
+      </w:r>
+    </w:p>
+    <w:p>
+      <w:pPr>
+        <w:rPr>
+          <w:b/>
+          <w:bCs/>
+        </w:rPr>
+      </w:pPr>
+      <w:r>
+        <w:rPr>
+          <w:b/>
+          <w:bCs/>
+        </w:rPr>
+        <w:t xml:space="preserve">    console.log('Button clicked!');</w:t>
+      </w:r>
+    </w:p>
+    <w:p>
+      <w:pPr>
+        <w:rPr>
+          <w:b/>
+          <w:bCs/>
+        </w:rPr>
+      </w:pPr>
+      <w:r>
+        <w:rPr>
+          <w:b/>
+          <w:bCs/>
+        </w:rPr>
+        <w:t xml:space="preserve">  }</w:t>
+      </w:r>
+    </w:p>
+    <w:p>
+      <w:pPr>
+        <w:rPr>
+          <w:b/>
+          <w:bCs/>
+        </w:rPr>
+      </w:pPr>
+    </w:p>
+    <w:p>
+      <w:pPr>
+        <w:rPr>
+          <w:b/>
+          <w:bCs/>
+        </w:rPr>
+      </w:pPr>
+      <w:r>
+        <w:rPr>
+          <w:b/>
+          <w:bCs/>
+        </w:rPr>
+        <w:t xml:space="preserve">  render() {</w:t>
+      </w:r>
+    </w:p>
+    <w:p>
+      <w:pPr>
+        <w:rPr>
+          <w:b/>
+          <w:bCs/>
+        </w:rPr>
+      </w:pPr>
+      <w:r>
+        <w:rPr>
+          <w:b/>
+          <w:bCs/>
+        </w:rPr>
+        <w:t xml:space="preserve">    return &lt;button </w:t>
+      </w:r>
+      <w:proofErr w:type="spellStart"/>
+      <w:r>
+        <w:rPr>
+          <w:b/>
+          <w:bCs/>
+        </w:rPr>
+        <w:t>onClick</w:t>
+      </w:r>
+      <w:proofErr w:type="spellEnd"/>
+      <w:r>
+        <w:rPr>
+          <w:b/>
+          <w:bCs/>
+        </w:rPr>
+        <w:t>={</w:t>
+      </w:r>
+      <w:proofErr w:type="spellStart"/>
+      <w:r>
+        <w:rPr>
+          <w:b/>
+          <w:bCs/>
+        </w:rPr>
+        <w:t>this.handleClick</w:t>
+      </w:r>
+      <w:proofErr w:type="spellEnd"/>
+      <w:r>
+        <w:rPr>
+          <w:b/>
+          <w:bCs/>
+        </w:rPr>
+        <w:t>}&gt;Click me&lt;/button&gt;;</w:t>
+      </w:r>
+    </w:p>
+    <w:p>
+      <w:pPr>
+        <w:rPr>
+          <w:b/>
+          <w:bCs/>
+        </w:rPr>
+      </w:pPr>
+      <w:r>
+        <w:rPr>
+          <w:b/>
+          <w:bCs/>
+        </w:rPr>
+        <w:t xml:space="preserve">  }</w:t>
+      </w:r>
+    </w:p>
+    <w:p>
+      <w:pPr>
+        <w:rPr>
+          <w:b/>
+          <w:bCs/>
+        </w:rPr>
+      </w:pPr>
+      <w:r>
+        <w:rPr>
+          <w:b/>
+          <w:bCs/>
+        </w:rPr>
+        <w:t>}</w:t>
+      </w:r>
+    </w:p>
+    <w:p>
+      <w:pPr>
+        <w:rPr>
+          <w:b/>
+          <w:bCs/>
+        </w:rPr>
+      </w:pPr>
+    </w:p>
+    <w:p>
+      <w:pPr>
+        <w:rPr>
+          <w:b/>
+          <w:bCs/>
+        </w:rPr>
+      </w:pPr>
+      <w:r>
+        <w:rPr>
+          <w:b/>
+          <w:bCs/>
+        </w:rPr>
+        <w:t>// Conditional Rendering</w:t>
+      </w:r>
+    </w:p>
+    <w:p>
+      <w:pPr>
+        <w:rPr>
+          <w:b/>
+          <w:bCs/>
+        </w:rPr>
+      </w:pPr>
+      <w:r>
+        <w:rPr>
+          <w:b/>
+          <w:bCs/>
+        </w:rPr>
+        <w:t>function Greeting(props) {</w:t>
+      </w:r>
+    </w:p>
+    <w:p>
+      <w:pPr>
+        <w:rPr>
+          <w:b/>
+          <w:bCs/>
+        </w:rPr>
+      </w:pPr>
+      <w:r>
+        <w:rPr>
+          <w:b/>
+          <w:bCs/>
+        </w:rPr>
+        <w:t xml:space="preserve">  return </w:t>
+      </w:r>
+      <w:proofErr w:type="spellStart"/>
+      <w:r>
+        <w:rPr>
+          <w:b/>
+          <w:bCs/>
+        </w:rPr>
+        <w:t>props.isLoggedIn</w:t>
+      </w:r>
+      <w:proofErr w:type="spellEnd"/>
+      <w:r>
+        <w:rPr>
+          <w:b/>
+          <w:bCs/>
+        </w:rPr>
+        <w:t xml:space="preserve"> ? &lt;</w:t>
+      </w:r>
+      <w:proofErr w:type="spellStart"/>
+      <w:r>
+        <w:rPr>
+          <w:b/>
+          <w:bCs/>
+        </w:rPr>
+        <w:t>UserGreeting</w:t>
+      </w:r>
+      <w:proofErr w:type="spellEnd"/>
+      <w:r>
+        <w:rPr>
+          <w:b/>
+          <w:bCs/>
+        </w:rPr>
+        <w:t xml:space="preserve"> /&gt; : &lt;</w:t>
+      </w:r>
+      <w:proofErr w:type="spellStart"/>
+      <w:r>
+        <w:rPr>
+          <w:b/>
+          <w:bCs/>
+        </w:rPr>
+        <w:t>GuestGreeting</w:t>
+      </w:r>
+      <w:proofErr w:type="spellEnd"/>
+      <w:r>
+        <w:rPr>
+          <w:b/>
+          <w:bCs/>
+        </w:rPr>
+        <w:t xml:space="preserve"> /&gt;;</w:t>
+      </w:r>
+    </w:p>
+    <w:p>
+      <w:pPr>
+        <w:rPr>
+          <w:b/>
+          <w:bCs/>
+        </w:rPr>
+      </w:pPr>
+      <w:r>
+        <w:rPr>
+          <w:b/>
+          <w:bCs/>
+        </w:rPr>
+        <w:t>}</w:t>
+      </w:r>
+    </w:p>
+    <w:p>
+      <w:pPr>
+        <w:rPr>
+          <w:b/>
+          <w:bCs/>
+        </w:rPr>
+      </w:pPr>
+    </w:p>
+    <w:p>
+      <w:pPr>
+        <w:rPr>
+          <w:b/>
+          <w:bCs/>
+        </w:rPr>
+      </w:pPr>
+      <w:r>
+        <w:rPr>
+          <w:b/>
+          <w:bCs/>
+        </w:rPr>
+        <w:t>// Lists and Keys</w:t>
+      </w:r>
+    </w:p>
+    <w:p>
+      <w:pPr>
+        <w:rPr>
+          <w:b/>
+          <w:bCs/>
+        </w:rPr>
+      </w:pPr>
+      <w:r>
+        <w:rPr>
+          <w:b/>
+          <w:bCs/>
+        </w:rPr>
+        <w:t xml:space="preserve">function </w:t>
+      </w:r>
+      <w:proofErr w:type="spellStart"/>
+      <w:r>
+        <w:rPr>
+          <w:b/>
+          <w:bCs/>
+        </w:rPr>
+        <w:t>ListComponent</w:t>
+      </w:r>
+      <w:proofErr w:type="spellEnd"/>
+      <w:r>
+        <w:rPr>
+          <w:b/>
+          <w:bCs/>
+        </w:rPr>
+        <w:t>(props) {</w:t>
+      </w:r>
+    </w:p>
+    <w:p>
+      <w:pPr>
+        <w:rPr>
+          <w:b/>
+          <w:bCs/>
+        </w:rPr>
+      </w:pPr>
+      <w:r>
+        <w:rPr>
+          <w:b/>
+          <w:bCs/>
+        </w:rPr>
+        <w:t xml:space="preserve">  const items = </w:t>
+      </w:r>
+      <w:proofErr w:type="spellStart"/>
+      <w:r>
+        <w:rPr>
+          <w:b/>
+          <w:bCs/>
+        </w:rPr>
+        <w:t>props.items.map</w:t>
+      </w:r>
+      <w:proofErr w:type="spellEnd"/>
+      <w:r>
+        <w:rPr>
+          <w:b/>
+          <w:bCs/>
+        </w:rPr>
+        <w:t>(item =&gt; &lt;li key={item.id}&gt;{item.name}&lt;/li&gt;);</w:t>
+      </w:r>
+    </w:p>
+    <w:p>
+      <w:pPr>
+        <w:rPr>
+          <w:b/>
+          <w:bCs/>
+        </w:rPr>
+      </w:pPr>
+      <w:r>
+        <w:rPr>
+          <w:b/>
+          <w:bCs/>
+        </w:rPr>
+        <w:t xml:space="preserve">  return &lt;</w:t>
+      </w:r>
+      <w:proofErr w:type="spellStart"/>
+      <w:r>
+        <w:rPr>
+          <w:b/>
+          <w:bCs/>
+        </w:rPr>
+        <w:t>ul</w:t>
+      </w:r>
+      <w:proofErr w:type="spellEnd"/>
+      <w:r>
+        <w:rPr>
+          <w:b/>
+          <w:bCs/>
+        </w:rPr>
+        <w:t>&gt;{items}&lt;/</w:t>
+      </w:r>
+      <w:proofErr w:type="spellStart"/>
+      <w:r>
+        <w:rPr>
+          <w:b/>
+          <w:bCs/>
+        </w:rPr>
+        <w:t>ul</w:t>
+      </w:r>
+      <w:proofErr w:type="spellEnd"/>
+      <w:r>
+        <w:rPr>
+          <w:b/>
+          <w:bCs/>
+        </w:rPr>
+        <w:t>&gt;;</w:t>
+      </w:r>
+    </w:p>
+    <w:p>
+      <w:pPr>
+        <w:rPr>
+          <w:b/>
+          <w:bCs/>
+        </w:rPr>
+      </w:pPr>
+      <w:r>
+        <w:rPr>
+          <w:b/>
+          <w:bCs/>
+        </w:rPr>
+        <w:t>}</w:t>
+      </w:r>
+    </w:p>
+    <w:p>
+      <w:pPr>
+        <w:rPr>
+          <w:b/>
+          <w:bCs/>
+        </w:rPr>
+      </w:pPr>
+    </w:p>
+    <w:p>
+      <w:pPr>
+        <w:rPr>
+          <w:b/>
+          <w:bCs/>
+        </w:rPr>
+      </w:pPr>
+      <w:r>
+        <w:rPr>
+          <w:b/>
+          <w:bCs/>
+        </w:rPr>
+        <w:t>// Lifecycle Methods</w:t>
+      </w:r>
+    </w:p>
+    <w:p>
+      <w:pPr>
+        <w:rPr>
+          <w:b/>
+          <w:bCs/>
+        </w:rPr>
+      </w:pPr>
+      <w:r>
+        <w:rPr>
+          <w:b/>
+          <w:bCs/>
+        </w:rPr>
+        <w:t xml:space="preserve">class </w:t>
+      </w:r>
+      <w:proofErr w:type="spellStart"/>
+      <w:r>
+        <w:rPr>
+          <w:b/>
+          <w:bCs/>
+        </w:rPr>
+        <w:t>LifecycleExample</w:t>
+      </w:r>
+      <w:proofErr w:type="spellEnd"/>
+      <w:r>
+        <w:rPr>
+          <w:b/>
+          <w:bCs/>
+        </w:rPr>
+        <w:t xml:space="preserve"> extends Component {</w:t>
+      </w:r>
+    </w:p>
+    <w:p>
+      <w:pPr>
+        <w:rPr>
+          <w:b/>
+          <w:bCs/>
+        </w:rPr>
+      </w:pPr>
+      <w:r>
+        <w:rPr>
+          <w:b/>
+          <w:bCs/>
+        </w:rPr>
+        <w:t xml:space="preserve">  </w:t>
+      </w:r>
+      <w:proofErr w:type="spellStart"/>
+      <w:r>
+        <w:rPr>
+          <w:b/>
+          <w:bCs/>
+        </w:rPr>
+        <w:t>componentDidMount</w:t>
+      </w:r>
+      <w:proofErr w:type="spellEnd"/>
+      <w:r>
+        <w:rPr>
+          <w:b/>
+          <w:bCs/>
+        </w:rPr>
+        <w:t>() {</w:t>
+      </w:r>
+    </w:p>
+    <w:p>
+      <w:pPr>
+        <w:rPr>
+          <w:b/>
+          <w:bCs/>
+        </w:rPr>
+      </w:pPr>
+      <w:r>
+        <w:rPr>
+          <w:b/>
+          <w:bCs/>
+        </w:rPr>
+        <w:t xml:space="preserve">    console.log('Component did mount');</w:t>
+      </w:r>
+    </w:p>
+    <w:p>
+      <w:pPr>
+        <w:rPr>
+          <w:b/>
+          <w:bCs/>
+        </w:rPr>
+      </w:pPr>
+      <w:r>
+        <w:rPr>
+          <w:b/>
+          <w:bCs/>
+        </w:rPr>
+        <w:t xml:space="preserve">  }</w:t>
+      </w:r>
+    </w:p>
+    <w:p>
+      <w:pPr>
+        <w:rPr>
+          <w:b/>
+          <w:bCs/>
+        </w:rPr>
+      </w:pPr>
+    </w:p>
+    <w:p>
+      <w:pPr>
+        <w:rPr>
+          <w:b/>
+          <w:bCs/>
+        </w:rPr>
+      </w:pPr>
+      <w:r>
+        <w:rPr>
+          <w:b/>
+          <w:bCs/>
+        </w:rPr>
+        <w:t xml:space="preserve">  render() {</w:t>
+      </w:r>
+    </w:p>
+    <w:p>
+      <w:pPr>
+        <w:rPr>
+          <w:b/>
+          <w:bCs/>
+        </w:rPr>
+      </w:pPr>
+      <w:r>
+        <w:rPr>
+          <w:b/>
+          <w:bCs/>
+        </w:rPr>
+        <w:t xml:space="preserve">    return &lt;div&gt;Hello, React!&lt;/div&gt;;</w:t>
+      </w:r>
+    </w:p>
+    <w:p>
+      <w:pPr>
+        <w:rPr>
+          <w:b/>
+          <w:bCs/>
+        </w:rPr>
+      </w:pPr>
+      <w:r>
+        <w:rPr>
+          <w:b/>
+          <w:bCs/>
+        </w:rPr>
+        <w:lastRenderedPageBreak/>
+        <w:t xml:space="preserve">  }</w:t>
+      </w:r>
+    </w:p>
+    <w:p>
+      <w:pPr>
+        <w:rPr>
+          <w:b/>
+          <w:bCs/>
+        </w:rPr>
+      </w:pPr>
+      <w:r>
+        <w:rPr>
+          <w:b/>
+          <w:bCs/>
+        </w:rPr>
+        <w:t>}</w:t>
       </w:r>
     </w:p>
     <w:sectPr>

</xml_diff>